<commit_message>
Cambios a sprint 1
</commit_message>
<xml_diff>
--- a/Jornada-14-18/Sprint-1/Formato_Sprint_1.docx
+++ b/Jornada-14-18/Sprint-1/Formato_Sprint_1.docx
@@ -808,49 +808,7 @@
               <w:rPr>
                 <w:rFonts w:asciiTheme="minorHAnsi" w:hAnsiTheme="minorHAnsi" w:cstheme="minorBidi"/>
               </w:rPr>
-              <w:t xml:space="preserve"> desarrollar una aplicación web mediante el </w:t>
-            </w:r>
-            <w:proofErr w:type="spellStart"/>
-            <w:r>
-              <w:rPr>
-                <w:rFonts w:asciiTheme="minorHAnsi" w:hAnsiTheme="minorHAnsi" w:cstheme="minorBidi"/>
-              </w:rPr>
-              <w:t>backend</w:t>
-            </w:r>
-            <w:proofErr w:type="spellEnd"/>
-            <w:r>
-              <w:rPr>
-                <w:rFonts w:asciiTheme="minorHAnsi" w:hAnsiTheme="minorHAnsi" w:cstheme="minorBidi"/>
-              </w:rPr>
-              <w:t xml:space="preserve"> y el </w:t>
-            </w:r>
-            <w:proofErr w:type="spellStart"/>
-            <w:r>
-              <w:rPr>
-                <w:rFonts w:asciiTheme="minorHAnsi" w:hAnsiTheme="minorHAnsi" w:cstheme="minorBidi"/>
-              </w:rPr>
-              <w:t>frontend</w:t>
-            </w:r>
-            <w:proofErr w:type="spellEnd"/>
-            <w:r>
-              <w:rPr>
-                <w:rFonts w:asciiTheme="minorHAnsi" w:hAnsiTheme="minorHAnsi" w:cstheme="minorBidi"/>
-              </w:rPr>
-              <w:t xml:space="preserve">, el cual </w:t>
-            </w:r>
-            <w:proofErr w:type="gramStart"/>
-            <w:r>
-              <w:rPr>
-                <w:rFonts w:asciiTheme="minorHAnsi" w:hAnsiTheme="minorHAnsi" w:cstheme="minorBidi"/>
-              </w:rPr>
-              <w:t>va</w:t>
-            </w:r>
-            <w:proofErr w:type="gramEnd"/>
-            <w:r>
-              <w:rPr>
-                <w:rFonts w:asciiTheme="minorHAnsi" w:hAnsiTheme="minorHAnsi" w:cstheme="minorBidi"/>
-              </w:rPr>
-              <w:t xml:space="preserve"> alimentar una base de datos y que va estar alojada en un </w:t>
+              <w:t xml:space="preserve"> desarrollar una aplicación web mediante el backend y el frontend, el cual va alimentar una base de datos y que va estar alojada en un </w:t>
             </w:r>
             <w:r>
               <w:rPr>
@@ -970,6 +928,7 @@
                 <w:b/>
                 <w:bCs/>
               </w:rPr>
+              <w:lastRenderedPageBreak/>
               <w:t>Objetivo General</w:t>
             </w:r>
           </w:p>
@@ -1100,35 +1059,7 @@
               <w:rPr>
                 <w:rFonts w:asciiTheme="minorHAnsi" w:hAnsiTheme="minorHAnsi" w:cstheme="minorHAnsi"/>
               </w:rPr>
-              <w:t xml:space="preserve">Desarrollar </w:t>
-            </w:r>
-            <w:proofErr w:type="spellStart"/>
-            <w:r>
-              <w:rPr>
-                <w:rFonts w:asciiTheme="minorHAnsi" w:hAnsiTheme="minorHAnsi" w:cstheme="minorHAnsi"/>
-              </w:rPr>
-              <w:t>backend</w:t>
-            </w:r>
-            <w:proofErr w:type="spellEnd"/>
-            <w:r>
-              <w:rPr>
-                <w:rFonts w:asciiTheme="minorHAnsi" w:hAnsiTheme="minorHAnsi" w:cstheme="minorHAnsi"/>
-              </w:rPr>
-              <w:t xml:space="preserve"> y </w:t>
-            </w:r>
-            <w:proofErr w:type="spellStart"/>
-            <w:r>
-              <w:rPr>
-                <w:rFonts w:asciiTheme="minorHAnsi" w:hAnsiTheme="minorHAnsi" w:cstheme="minorHAnsi"/>
-              </w:rPr>
-              <w:t>frontend</w:t>
-            </w:r>
-            <w:proofErr w:type="spellEnd"/>
-            <w:r>
-              <w:rPr>
-                <w:rFonts w:asciiTheme="minorHAnsi" w:hAnsiTheme="minorHAnsi" w:cstheme="minorHAnsi"/>
-              </w:rPr>
-              <w:t xml:space="preserve"> de los módulos inventario, cliente y ventas.</w:t>
+              <w:t>Desarrollar backend y frontend de los módulos inventario, cliente y ventas.</w:t>
             </w:r>
           </w:p>
           <w:p>
@@ -1485,6 +1416,7 @@
     <w:p/>
     <w:p>
       <w:r>
+        <w:lastRenderedPageBreak/>
         <w:t>Módulo de cliente</w:t>
       </w:r>
     </w:p>
@@ -1859,74 +1791,45 @@
     </w:tbl>
     <w:p/>
     <w:p>
-      <w:pPr>
-        <w:jc w:val="both"/>
-      </w:pPr>
-      <w:r>
-        <w:t xml:space="preserve">Como evidencia de la planificación del proyecto con la metodología ágil SCRUM, utilizando el software JIRA, se debe presentar </w:t>
-      </w:r>
-      <w:r>
-        <w:t xml:space="preserve">capturas de </w:t>
-      </w:r>
-      <w:r>
-        <w:t>pantalla donde se visualicen aspectos:</w:t>
-      </w:r>
-    </w:p>
-    <w:p>
-      <w:pPr>
-        <w:jc w:val="both"/>
-      </w:pPr>
-    </w:p>
-    <w:p>
-      <w:pPr>
-        <w:pStyle w:val="Prrafodelista"/>
-        <w:numPr>
-          <w:ilvl w:val="0"/>
-          <w:numId w:val="1"/>
-        </w:numPr>
-        <w:jc w:val="both"/>
-      </w:pPr>
-      <w:r>
-        <w:t>Creación del proyecto.</w:t>
-      </w:r>
-    </w:p>
-    <w:p>
-      <w:pPr>
-        <w:pStyle w:val="Prrafodelista"/>
-        <w:numPr>
-          <w:ilvl w:val="0"/>
-          <w:numId w:val="1"/>
-        </w:numPr>
-        <w:jc w:val="both"/>
-      </w:pPr>
-      <w:r>
-        <w:t>Integrantes del equipo invitados en JIRA</w:t>
-      </w:r>
-    </w:p>
-    <w:p>
-      <w:pPr>
-        <w:pStyle w:val="Prrafodelista"/>
-        <w:numPr>
-          <w:ilvl w:val="0"/>
-          <w:numId w:val="1"/>
-        </w:numPr>
-        <w:jc w:val="both"/>
-      </w:pPr>
-      <w:r>
-        <w:t>Épicas e historias de usuario (Por lo menos una épica) (Hoja de Ruta)</w:t>
-      </w:r>
-    </w:p>
-    <w:p>
-      <w:pPr>
-        <w:pStyle w:val="Prrafodelista"/>
-        <w:numPr>
-          <w:ilvl w:val="0"/>
-          <w:numId w:val="1"/>
-        </w:numPr>
-        <w:jc w:val="both"/>
-      </w:pPr>
-      <w:r>
-        <w:t>Creación y lanzamiento de un Sprint (Backlog y Tablero)</w:t>
+      <w:r>
+        <w:rPr>
+          <w:noProof/>
+        </w:rPr>
+        <w:drawing>
+          <wp:inline distT="0" distB="0" distL="0" distR="0" wp14:anchorId="307AE1DD" wp14:editId="3314A9F2">
+            <wp:extent cx="5612130" cy="3032125"/>
+            <wp:effectExtent l="0" t="0" r="7620" b="0"/>
+            <wp:docPr id="2" name="Imagen 2" descr="Interfaz de usuario gráfica, Aplicación&#10;&#10;Descripción generada automáticamente"/>
+            <wp:cNvGraphicFramePr>
+              <a:graphicFrameLocks xmlns:a="http://schemas.openxmlformats.org/drawingml/2006/main" noChangeAspect="1"/>
+            </wp:cNvGraphicFramePr>
+            <a:graphic xmlns:a="http://schemas.openxmlformats.org/drawingml/2006/main">
+              <a:graphicData uri="http://schemas.openxmlformats.org/drawingml/2006/picture">
+                <pic:pic xmlns:pic="http://schemas.openxmlformats.org/drawingml/2006/picture">
+                  <pic:nvPicPr>
+                    <pic:cNvPr id="2" name="Imagen 2" descr="Interfaz de usuario gráfica, Aplicación&#10;&#10;Descripción generada automáticamente"/>
+                    <pic:cNvPicPr/>
+                  </pic:nvPicPr>
+                  <pic:blipFill>
+                    <a:blip r:embed="rId7"/>
+                    <a:stretch>
+                      <a:fillRect/>
+                    </a:stretch>
+                  </pic:blipFill>
+                  <pic:spPr>
+                    <a:xfrm>
+                      <a:off x="0" y="0"/>
+                      <a:ext cx="5612130" cy="3032125"/>
+                    </a:xfrm>
+                    <a:prstGeom prst="rect">
+                      <a:avLst/>
+                    </a:prstGeom>
+                  </pic:spPr>
+                </pic:pic>
+              </a:graphicData>
+            </a:graphic>
+          </wp:inline>
+        </w:drawing>
       </w:r>
     </w:p>
     <w:p/>
@@ -1957,6 +1860,7 @@
                 <w:b/>
                 <w:bCs/>
               </w:rPr>
+              <w:lastRenderedPageBreak/>
               <w:t>Repositorio de Código GitLab o GitHub</w:t>
             </w:r>
           </w:p>
@@ -1965,72 +1869,47 @@
     </w:tbl>
     <w:p/>
     <w:p>
-      <w:pPr>
-        <w:jc w:val="both"/>
-      </w:pPr>
-      <w:r>
-        <w:t>Como evidencia del repositorio de código, creado con GitLab o GitHub, además de la URL del repositorio, se debe presentar capturas de pantalla donde se visualicen aspectos:</w:t>
-      </w:r>
-    </w:p>
-    <w:p>
-      <w:pPr>
-        <w:jc w:val="both"/>
-      </w:pPr>
-    </w:p>
-    <w:p>
-      <w:pPr>
-        <w:pStyle w:val="Prrafodelista"/>
-        <w:numPr>
-          <w:ilvl w:val="0"/>
-          <w:numId w:val="1"/>
-        </w:numPr>
-        <w:jc w:val="both"/>
-      </w:pPr>
-      <w:r>
-        <w:t>Creación del proyecto del repositorio.</w:t>
-      </w:r>
-    </w:p>
-    <w:p>
-      <w:pPr>
-        <w:pStyle w:val="Prrafodelista"/>
-        <w:numPr>
-          <w:ilvl w:val="0"/>
-          <w:numId w:val="1"/>
-        </w:numPr>
-        <w:jc w:val="both"/>
-      </w:pPr>
-      <w:r>
-        <w:t>Integrantes del equipo invitados.</w:t>
-      </w:r>
-    </w:p>
-    <w:p>
-      <w:pPr>
-        <w:pStyle w:val="Prrafodelista"/>
-        <w:numPr>
-          <w:ilvl w:val="0"/>
-          <w:numId w:val="1"/>
-        </w:numPr>
-        <w:jc w:val="both"/>
-      </w:pPr>
-      <w:r>
-        <w:t>Evidencia de la realización de alguna actualización (commit), donde se visualice la actualización y el historial de actualizaciones (Versiones)</w:t>
-      </w:r>
-    </w:p>
-    <w:p/>
-    <w:p/>
-    <w:p/>
-    <w:p/>
-    <w:p/>
-    <w:p/>
-    <w:p/>
-    <w:p/>
-    <w:p/>
-    <w:p/>
-    <w:p/>
-    <w:p/>
-    <w:p/>
-    <w:p/>
-    <w:p/>
+      <w:r>
+        <w:rPr>
+          <w:noProof/>
+        </w:rPr>
+        <w:drawing>
+          <wp:inline distT="0" distB="0" distL="0" distR="0" wp14:anchorId="3FC362B1" wp14:editId="5DD080A0">
+            <wp:extent cx="5612130" cy="3032125"/>
+            <wp:effectExtent l="0" t="0" r="7620" b="0"/>
+            <wp:docPr id="4" name="Imagen 4" descr="Captura de pantalla de computadora&#10;&#10;Descripción generada automáticamente"/>
+            <wp:cNvGraphicFramePr>
+              <a:graphicFrameLocks xmlns:a="http://schemas.openxmlformats.org/drawingml/2006/main" noChangeAspect="1"/>
+            </wp:cNvGraphicFramePr>
+            <a:graphic xmlns:a="http://schemas.openxmlformats.org/drawingml/2006/main">
+              <a:graphicData uri="http://schemas.openxmlformats.org/drawingml/2006/picture">
+                <pic:pic xmlns:pic="http://schemas.openxmlformats.org/drawingml/2006/picture">
+                  <pic:nvPicPr>
+                    <pic:cNvPr id="4" name="Imagen 4" descr="Captura de pantalla de computadora&#10;&#10;Descripción generada automáticamente"/>
+                    <pic:cNvPicPr/>
+                  </pic:nvPicPr>
+                  <pic:blipFill>
+                    <a:blip r:embed="rId8"/>
+                    <a:stretch>
+                      <a:fillRect/>
+                    </a:stretch>
+                  </pic:blipFill>
+                  <pic:spPr>
+                    <a:xfrm>
+                      <a:off x="0" y="0"/>
+                      <a:ext cx="5612130" cy="3032125"/>
+                    </a:xfrm>
+                    <a:prstGeom prst="rect">
+                      <a:avLst/>
+                    </a:prstGeom>
+                  </pic:spPr>
+                </pic:pic>
+              </a:graphicData>
+            </a:graphic>
+          </wp:inline>
+        </w:drawing>
+      </w:r>
+    </w:p>
     <w:p/>
     <w:p/>
     <w:p/>
@@ -2079,16 +1958,53 @@
         <w:jc w:val="both"/>
       </w:pPr>
       <w:r>
-        <w:t>Como evidencia de las reuniones que efectúa el equipo del proyecto, presentar capturas de pantalla de las reuniones efectuadas y si lo consideran pertinente algunas actas de las reuniones.</w:t>
+        <w:rPr>
+          <w:noProof/>
+        </w:rPr>
+        <w:drawing>
+          <wp:inline distT="0" distB="0" distL="0" distR="0" wp14:anchorId="2B04A90A" wp14:editId="315267DB">
+            <wp:extent cx="5612130" cy="3065145"/>
+            <wp:effectExtent l="0" t="0" r="7620" b="1905"/>
+            <wp:docPr id="5" name="Imagen 5" descr="Una captura de pantalla de un celular&#10;&#10;Descripción generada automáticamente"/>
+            <wp:cNvGraphicFramePr>
+              <a:graphicFrameLocks xmlns:a="http://schemas.openxmlformats.org/drawingml/2006/main" noChangeAspect="1"/>
+            </wp:cNvGraphicFramePr>
+            <a:graphic xmlns:a="http://schemas.openxmlformats.org/drawingml/2006/main">
+              <a:graphicData uri="http://schemas.openxmlformats.org/drawingml/2006/picture">
+                <pic:pic xmlns:pic="http://schemas.openxmlformats.org/drawingml/2006/picture">
+                  <pic:nvPicPr>
+                    <pic:cNvPr id="5" name="Imagen 5" descr="Una captura de pantalla de un celular&#10;&#10;Descripción generada automáticamente"/>
+                    <pic:cNvPicPr/>
+                  </pic:nvPicPr>
+                  <pic:blipFill>
+                    <a:blip r:embed="rId9"/>
+                    <a:stretch>
+                      <a:fillRect/>
+                    </a:stretch>
+                  </pic:blipFill>
+                  <pic:spPr>
+                    <a:xfrm>
+                      <a:off x="0" y="0"/>
+                      <a:ext cx="5612130" cy="3065145"/>
+                    </a:xfrm>
+                    <a:prstGeom prst="rect">
+                      <a:avLst/>
+                    </a:prstGeom>
+                  </pic:spPr>
+                </pic:pic>
+              </a:graphicData>
+            </a:graphic>
+          </wp:inline>
+        </w:drawing>
       </w:r>
     </w:p>
     <w:sectPr>
-      <w:headerReference w:type="even" r:id="rId7"/>
-      <w:headerReference w:type="default" r:id="rId8"/>
-      <w:footerReference w:type="even" r:id="rId9"/>
-      <w:footerReference w:type="default" r:id="rId10"/>
-      <w:headerReference w:type="first" r:id="rId11"/>
-      <w:footerReference w:type="first" r:id="rId12"/>
+      <w:headerReference w:type="even" r:id="rId10"/>
+      <w:headerReference w:type="default" r:id="rId11"/>
+      <w:footerReference w:type="even" r:id="rId12"/>
+      <w:footerReference w:type="default" r:id="rId13"/>
+      <w:headerReference w:type="first" r:id="rId14"/>
+      <w:footerReference w:type="first" r:id="rId15"/>
       <w:pgSz w:w="12240" w:h="15840"/>
       <w:pgMar w:top="1417" w:right="1701" w:bottom="1417" w:left="1701" w:header="708" w:footer="708" w:gutter="0"/>
       <w:cols w:space="708"/>

</xml_diff>